<commit_message>
Extensive changes, 1 bug fix
THIS IS IN DEVELOPMENT
- Bug fix: minor; faster webpage update
- Major change: Allows I2C
- Major change: Allows Off-Board EEPROM to enable code updates over Ethernet
- Major change: If Off-Board EEPROM is present the main webpages are stored on the Off-Board EEPROM freeing up 5K of Flash space for code.
</commit_message>
<xml_diff>
--- a/Network Module Manual - Code Rev 20210511 1317.docx
+++ b/Network Module Manual - Code Rev 20210511 1317.docx
@@ -5065,7 +5065,7 @@
         <w:t xml:space="preserve"> </w:t>
       </w:r>
       <w:r>
-        <w:t>the http command “http://IP:Port/66”.</w:t>
+        <w:t>the http command “http://IP:Port/68”.</w:t>
       </w:r>
     </w:p>
     <w:p/>
@@ -18114,7 +18114,7 @@
         <w:rStyle w:val="PageNumber"/>
         <w:noProof/>
       </w:rPr>
-      <w:t>9</w:t>
+      <w:t>35</w:t>
     </w:r>
     <w:r>
       <w:rPr>

</xml_diff>